<commit_message>
Acceso a la API
Siguiente paso: Extracción y carga de datos en R.
</commit_message>
<xml_diff>
--- a/Book/chapters/Borradores/Ejemplo practico Mineria de Textos con R.docx
+++ b/Book/chapters/Borradores/Ejemplo practico Mineria de Textos con R.docx
@@ -219,38 +219,45 @@
     </w:p>
     <w:p>
       <w:r>
-        <w:t>Para acceder a la API de Twitter, como se indica en la documentación de la misma existen dos métodos de acceso Oauth2 y Oauth1a, los cuales dependerán del tipo de información que se desee extraer.</w:t>
-      </w:r>
-    </w:p>
-    <w:p>
-      <w:r>
-        <w:t xml:space="preserve">Como veremos a continuación el metodo de acceso será a través de Oauth1a puesto que se desea </w:t>
-      </w:r>
-      <w:r>
-        <w:t>extraer información específica de</w:t>
-      </w:r>
-      <w:r>
-        <w:t xml:space="preserve"> algunos usuari</w:t>
-      </w:r>
-      <w:r>
-        <w:t>o</w:t>
-      </w:r>
-      <w:r>
-        <w:t>s</w:t>
-      </w:r>
-      <w:r>
-        <w:t xml:space="preserve"> de la plataforma</w:t>
-      </w:r>
-      <w:r>
-        <w:t>. Así pues, OAuth 1a para funcionar requiere de cuatro elementos que provienen de la aplicación de Twitter creada por el usuario desarrollador</w:t>
-      </w:r>
-      <w:r>
-        <w:t>, clave del consumidor, clave del consumidor secreta, token de acceso y token de acceso secreto.</w:t>
+        <w:t>Para acceder a la API de Twitter, como se indica en la documentación de la misma existen dos métodos de acceso Oauth2 y Oauth1a</w:t>
+      </w:r>
+      <w:r>
+        <w:t xml:space="preserve">. El acceso con cada uno de ellos dependerá </w:t>
+      </w:r>
+      <w:r>
+        <w:t>del tipo de información que se desee extraer.</w:t>
+      </w:r>
+    </w:p>
+    <w:p>
+      <w:r>
+        <w:t>Como veremos a continuación el metodo de acceso será a través de Oauth1a puesto que se desea extraer información específica de algunos usuarios</w:t>
+      </w:r>
+      <w:r>
+        <w:t xml:space="preserve"> de la plataforma. Así pues, OAuth 1a para funcionar requiere de cuatro elementos que provienen de la aplicación de Twitter creada por el usuario desarrollador, clave del consumidor, clave del consumidor secreta, token de acceso y token de acceso secreto.</w:t>
       </w:r>
     </w:p>
     <w:p>
       <w:r>
         <w:t>Todos estos recursos deberán ser proporcionados por la plataforma de Twitter parea desarrolladores una vez creada la aplicación con la cual se pretende acceder a la API.</w:t>
+      </w:r>
+      <w:r>
+        <w:t xml:space="preserve"> Una vez se disponen de dichos recursos, realizamos el proceso de identificación y obtención de tokens.</w:t>
+      </w:r>
+    </w:p>
+    <w:p/>
+    <w:p>
+      <w:r>
+        <w:lastRenderedPageBreak/>
+        <w:t>Ahora que las librerías necesarias están cargadas, se procede a crear las variables que almacenar</w:t>
+      </w:r>
+      <w:r>
+        <w:t>á</w:t>
+      </w:r>
+      <w:r>
+        <w:t>n los recursos de acceso.</w:t>
+      </w:r>
+      <w:r>
+        <w:t xml:space="preserve"> Una vez se hayan creado dichas variables, solo debemos llamar a la función de acceso.</w:t>
       </w:r>
     </w:p>
     <w:p>
@@ -270,7 +277,6 @@
     </w:p>
     <w:p>
       <w:r>
-        <w:lastRenderedPageBreak/>
         <w:t>Puesto que se pretende realizar una recopilación de aproximadamente</w:t>
       </w:r>
       <w:r>
@@ -286,6 +292,18 @@
       <w:proofErr w:type="spellEnd"/>
       <w:r>
         <w:t>:</w:t>
+      </w:r>
+    </w:p>
+    <w:p/>
+    <w:p>
+      <w:r>
+        <w:t xml:space="preserve">no sin antes cargar las librerías necesarias para el desarrollo de dicho caso </w:t>
+      </w:r>
+      <w:r>
+        <w:t>práctico</w:t>
+      </w:r>
+      <w:r>
+        <w:t>.</w:t>
       </w:r>
     </w:p>
     <w:sectPr>

</xml_diff>